<commit_message>
Added Doc Form (Cover Letter)
</commit_message>
<xml_diff>
--- a/Android Dev Challenge - Cover Letter.docx
+++ b/Android Dev Challenge - Cover Letter.docx
@@ -174,7 +174,7 @@
           <w:szCs w:val="20"/>
           <w:rtl w:val="0"/>
         </w:rPr>
-        <w:t xml:space="preserve"> is an Android Application designed to keep users updated on everyday news and announcements in a digitized way. Core features of the application include - </w:t>
+        <w:t xml:space="preserve"> is an Android Application designed to help users access any type of articles and paper games in a digitized way. Core features of the application include - </w:t>
       </w:r>
     </w:p>
     <w:p>
@@ -200,17 +200,17 @@
           <w:szCs w:val="20"/>
           <w:rtl w:val="0"/>
         </w:rPr>
-        <w:t xml:space="preserve">News</w:t>
-      </w:r>
-      <w:r>
-        <w:rPr>
-          <w:rFonts w:ascii="Roboto Light" w:cs="Roboto Light" w:eastAsia="Roboto Light" w:hAnsi="Roboto Light"/>
-          <w:color w:val="434343"/>
-          <w:sz w:val="20"/>
-          <w:szCs w:val="20"/>
-          <w:rtl w:val="0"/>
-        </w:rPr>
-        <w:t xml:space="preserve"> - Add Snapshot the news article you want to read and let the magic begin. You can </w:t>
+        <w:t xml:space="preserve">Articles</w:t>
+      </w:r>
+      <w:r>
+        <w:rPr>
+          <w:rFonts w:ascii="Roboto Light" w:cs="Roboto Light" w:eastAsia="Roboto Light" w:hAnsi="Roboto Light"/>
+          <w:color w:val="434343"/>
+          <w:sz w:val="20"/>
+          <w:szCs w:val="20"/>
+          <w:rtl w:val="0"/>
+        </w:rPr>
+        <w:t xml:space="preserve"> - Add Snapshot of any article you want to read and let the magic begin. You can </w:t>
       </w:r>
       <w:r>
         <w:rPr>
@@ -273,7 +273,7 @@
           <w:szCs w:val="20"/>
           <w:rtl w:val="0"/>
         </w:rPr>
-        <w:t xml:space="preserve"> in case you find a newspaper of some different language. Having time issues, no worries! The app would have a feature of </w:t>
+        <w:t xml:space="preserve"> in case you find an article in a different language. Having time issues, no worries! The app would have a feature of </w:t>
       </w:r>
       <w:r>
         <w:rPr>
@@ -419,7 +419,7 @@
           <w:szCs w:val="20"/>
           <w:rtl w:val="0"/>
         </w:rPr>
-        <w:t xml:space="preserve">play newspaper games</w:t>
+        <w:t xml:space="preserve">play games</w:t>
       </w:r>
       <w:r>
         <w:rPr>
@@ -1014,6 +1014,259 @@
         <w:widowControl w:val="0"/>
         <w:spacing w:after="60" w:lineRule="auto"/>
         <w:rPr>
+          <w:rFonts w:ascii="Roboto" w:cs="Roboto" w:eastAsia="Roboto" w:hAnsi="Roboto"/>
+          <w:b w:val="1"/>
+          <w:color w:val="434343"/>
+          <w:sz w:val="20"/>
+          <w:szCs w:val="20"/>
+        </w:rPr>
+      </w:pPr>
+      <w:r>
+        <w:rPr>
+          <w:rFonts w:ascii="Roboto Light" w:cs="Roboto Light" w:eastAsia="Roboto Light" w:hAnsi="Roboto Light"/>
+          <w:color w:val="434343"/>
+          <w:sz w:val="20"/>
+          <w:szCs w:val="20"/>
+        </w:rPr>
+        <w:drawing>
+          <wp:inline distB="114300" distT="114300" distL="114300" distR="114300">
+            <wp:extent cx="2586038" cy="3848100"/>
+            <wp:effectExtent b="0" l="0" r="0" t="0"/>
+            <wp:docPr id="4" name="image2.png"/>
+            <a:graphic>
+              <a:graphicData uri="http://schemas.openxmlformats.org/drawingml/2006/picture">
+                <pic:pic>
+                  <pic:nvPicPr>
+                    <pic:cNvPr id="0" name="image2.png"/>
+                    <pic:cNvPicPr preferRelativeResize="0"/>
+                  </pic:nvPicPr>
+                  <pic:blipFill>
+                    <a:blip r:embed="rId6"/>
+                    <a:srcRect b="0" l="0" r="0" t="0"/>
+                    <a:stretch>
+                      <a:fillRect/>
+                    </a:stretch>
+                  </pic:blipFill>
+                  <pic:spPr>
+                    <a:xfrm>
+                      <a:off x="0" y="0"/>
+                      <a:ext cx="2586038" cy="3848100"/>
+                    </a:xfrm>
+                    <a:prstGeom prst="rect"/>
+                    <a:ln/>
+                  </pic:spPr>
+                </pic:pic>
+              </a:graphicData>
+            </a:graphic>
+          </wp:inline>
+        </w:drawing>
+      </w:r>
+      <w:r>
+        <w:rPr>
+          <w:rFonts w:ascii="Roboto Light" w:cs="Roboto Light" w:eastAsia="Roboto Light" w:hAnsi="Roboto Light"/>
+          <w:color w:val="434343"/>
+          <w:sz w:val="20"/>
+          <w:szCs w:val="20"/>
+        </w:rPr>
+        <w:drawing>
+          <wp:inline distB="114300" distT="114300" distL="114300" distR="114300">
+            <wp:extent cx="2624138" cy="3838575"/>
+            <wp:effectExtent b="0" l="0" r="0" t="0"/>
+            <wp:docPr id="1" name="image3.png"/>
+            <a:graphic>
+              <a:graphicData uri="http://schemas.openxmlformats.org/drawingml/2006/picture">
+                <pic:pic>
+                  <pic:nvPicPr>
+                    <pic:cNvPr id="0" name="image3.png"/>
+                    <pic:cNvPicPr preferRelativeResize="0"/>
+                  </pic:nvPicPr>
+                  <pic:blipFill>
+                    <a:blip r:embed="rId7"/>
+                    <a:srcRect b="0" l="0" r="0" t="0"/>
+                    <a:stretch>
+                      <a:fillRect/>
+                    </a:stretch>
+                  </pic:blipFill>
+                  <pic:spPr>
+                    <a:xfrm>
+                      <a:off x="0" y="0"/>
+                      <a:ext cx="2624138" cy="3838575"/>
+                    </a:xfrm>
+                    <a:prstGeom prst="rect"/>
+                    <a:ln/>
+                  </pic:spPr>
+                </pic:pic>
+              </a:graphicData>
+            </a:graphic>
+          </wp:inline>
+        </w:drawing>
+      </w:r>
+      <w:r>
+        <w:rPr>
+          <w:rFonts w:ascii="Roboto Light" w:cs="Roboto Light" w:eastAsia="Roboto Light" w:hAnsi="Roboto Light"/>
+          <w:color w:val="434343"/>
+          <w:sz w:val="20"/>
+          <w:szCs w:val="20"/>
+          <w:rtl w:val="0"/>
+        </w:rPr>
+        <w:t xml:space="preserve">          </w:t>
+      </w:r>
+      <w:r>
+        <w:rPr>
+          <w:rFonts w:ascii="Roboto" w:cs="Roboto" w:eastAsia="Roboto" w:hAnsi="Roboto"/>
+          <w:b w:val="1"/>
+          <w:color w:val="434343"/>
+          <w:sz w:val="20"/>
+          <w:szCs w:val="20"/>
+          <w:rtl w:val="0"/>
+        </w:rPr>
+        <w:t xml:space="preserve">             1. Learn by inspecting any object                        2.  Snapshot any article or announcement</w:t>
+      </w:r>
+    </w:p>
+    <w:p>
+      <w:pPr>
+        <w:widowControl w:val="0"/>
+        <w:spacing w:after="60" w:lineRule="auto"/>
+        <w:rPr>
+          <w:rFonts w:ascii="Roboto Light" w:cs="Roboto Light" w:eastAsia="Roboto Light" w:hAnsi="Roboto Light"/>
+          <w:color w:val="434343"/>
+          <w:sz w:val="20"/>
+          <w:szCs w:val="20"/>
+        </w:rPr>
+      </w:pPr>
+      <w:r>
+        <w:rPr>
+          <w:rFonts w:ascii="Roboto Light" w:cs="Roboto Light" w:eastAsia="Roboto Light" w:hAnsi="Roboto Light"/>
+          <w:color w:val="434343"/>
+          <w:sz w:val="20"/>
+          <w:szCs w:val="20"/>
+        </w:rPr>
+        <w:drawing>
+          <wp:inline distB="114300" distT="114300" distL="114300" distR="114300">
+            <wp:extent cx="3043238" cy="4476750"/>
+            <wp:effectExtent b="0" l="0" r="0" t="0"/>
+            <wp:docPr id="2" name="image1.png"/>
+            <a:graphic>
+              <a:graphicData uri="http://schemas.openxmlformats.org/drawingml/2006/picture">
+                <pic:pic>
+                  <pic:nvPicPr>
+                    <pic:cNvPr id="0" name="image1.png"/>
+                    <pic:cNvPicPr preferRelativeResize="0"/>
+                  </pic:nvPicPr>
+                  <pic:blipFill>
+                    <a:blip r:embed="rId8"/>
+                    <a:srcRect b="0" l="0" r="0" t="0"/>
+                    <a:stretch>
+                      <a:fillRect/>
+                    </a:stretch>
+                  </pic:blipFill>
+                  <pic:spPr>
+                    <a:xfrm>
+                      <a:off x="0" y="0"/>
+                      <a:ext cx="3043238" cy="4476750"/>
+                    </a:xfrm>
+                    <a:prstGeom prst="rect"/>
+                    <a:ln/>
+                  </pic:spPr>
+                </pic:pic>
+              </a:graphicData>
+            </a:graphic>
+          </wp:inline>
+        </w:drawing>
+      </w:r>
+      <w:r>
+        <w:rPr>
+          <w:rFonts w:ascii="Roboto Light" w:cs="Roboto Light" w:eastAsia="Roboto Light" w:hAnsi="Roboto Light"/>
+          <w:color w:val="434343"/>
+          <w:sz w:val="20"/>
+          <w:szCs w:val="20"/>
+        </w:rPr>
+        <w:drawing>
+          <wp:inline distB="114300" distT="114300" distL="114300" distR="114300">
+            <wp:extent cx="2605088" cy="4476750"/>
+            <wp:effectExtent b="0" l="0" r="0" t="0"/>
+            <wp:docPr id="3" name="image4.png"/>
+            <a:graphic>
+              <a:graphicData uri="http://schemas.openxmlformats.org/drawingml/2006/picture">
+                <pic:pic>
+                  <pic:nvPicPr>
+                    <pic:cNvPr id="0" name="image4.png"/>
+                    <pic:cNvPicPr preferRelativeResize="0"/>
+                  </pic:nvPicPr>
+                  <pic:blipFill>
+                    <a:blip r:embed="rId9"/>
+                    <a:srcRect b="0" l="0" r="0" t="0"/>
+                    <a:stretch>
+                      <a:fillRect/>
+                    </a:stretch>
+                  </pic:blipFill>
+                  <pic:spPr>
+                    <a:xfrm>
+                      <a:off x="0" y="0"/>
+                      <a:ext cx="2605088" cy="4476750"/>
+                    </a:xfrm>
+                    <a:prstGeom prst="rect"/>
+                    <a:ln/>
+                  </pic:spPr>
+                </pic:pic>
+              </a:graphicData>
+            </a:graphic>
+          </wp:inline>
+        </w:drawing>
+      </w:r>
+      <w:r>
+        <w:rPr>
+          <w:rtl w:val="0"/>
+        </w:rPr>
+      </w:r>
+    </w:p>
+    <w:p>
+      <w:pPr>
+        <w:widowControl w:val="0"/>
+        <w:spacing w:after="60" w:lineRule="auto"/>
+        <w:rPr>
+          <w:rFonts w:ascii="Roboto" w:cs="Roboto" w:eastAsia="Roboto" w:hAnsi="Roboto"/>
+          <w:b w:val="1"/>
+          <w:color w:val="434343"/>
+          <w:sz w:val="20"/>
+          <w:szCs w:val="20"/>
+        </w:rPr>
+      </w:pPr>
+      <w:r>
+        <w:rPr>
+          <w:rFonts w:ascii="Roboto" w:cs="Roboto" w:eastAsia="Roboto" w:hAnsi="Roboto"/>
+          <w:b w:val="1"/>
+          <w:color w:val="434343"/>
+          <w:sz w:val="20"/>
+          <w:szCs w:val="20"/>
+          <w:rtl w:val="0"/>
+        </w:rPr>
+        <w:t xml:space="preserve">3. Text Reader, Audio and Summarization                           4. Paper Games</w:t>
+      </w:r>
+    </w:p>
+    <w:p>
+      <w:pPr>
+        <w:widowControl w:val="0"/>
+        <w:spacing w:after="60" w:lineRule="auto"/>
+        <w:rPr>
+          <w:rFonts w:ascii="Roboto" w:cs="Roboto" w:eastAsia="Roboto" w:hAnsi="Roboto"/>
+          <w:b w:val="1"/>
+          <w:color w:val="434343"/>
+          <w:sz w:val="20"/>
+          <w:szCs w:val="20"/>
+        </w:rPr>
+      </w:pPr>
+      <w:r>
+        <w:rPr>
+          <w:rtl w:val="0"/>
+        </w:rPr>
+      </w:r>
+    </w:p>
+    <w:p>
+      <w:pPr>
+        <w:widowControl w:val="0"/>
+        <w:spacing w:after="60" w:lineRule="auto"/>
+        <w:rPr>
           <w:rFonts w:ascii="Roboto Light" w:cs="Roboto Light" w:eastAsia="Roboto Light" w:hAnsi="Roboto Light"/>
           <w:color w:val="434343"/>
           <w:sz w:val="20"/>
@@ -1256,7 +1509,7 @@
           <w:szCs w:val="20"/>
           <w:rtl w:val="0"/>
         </w:rPr>
-        <w:t xml:space="preserve"> - Completion of news module which includes UI, integration of Vision AI, Translate, Text to speech and Text summarization algorithm.</w:t>
+        <w:t xml:space="preserve"> - Completion of Article module which includes UI, integration of Vision AI, Translate, Text to speech and Text summarization algorithm.</w:t>
       </w:r>
     </w:p>
     <w:p>
@@ -1811,7 +2064,7 @@
         </w:rPr>
         <w:t xml:space="preserve">LinkedIn - </w:t>
       </w:r>
-      <w:hyperlink r:id="rId6">
+      <w:hyperlink r:id="rId10">
         <w:r>
           <w:rPr>
             <w:rFonts w:ascii="Roboto Light" w:cs="Roboto Light" w:eastAsia="Roboto Light" w:hAnsi="Roboto Light"/>
@@ -1855,7 +2108,7 @@
         </w:rPr>
         <w:t xml:space="preserve">Github - </w:t>
       </w:r>
-      <w:hyperlink r:id="rId7">
+      <w:hyperlink r:id="rId11">
         <w:r>
           <w:rPr>
             <w:rFonts w:ascii="Roboto Light" w:cs="Roboto Light" w:eastAsia="Roboto Light" w:hAnsi="Roboto Light"/>
@@ -1899,7 +2152,7 @@
         </w:rPr>
         <w:t xml:space="preserve">Gmail - </w:t>
       </w:r>
-      <w:hyperlink r:id="rId8">
+      <w:hyperlink r:id="rId12">
         <w:r>
           <w:rPr>
             <w:rFonts w:ascii="Roboto Light" w:cs="Roboto Light" w:eastAsia="Roboto Light" w:hAnsi="Roboto Light"/>
@@ -1944,7 +2197,7 @@
         </w:rPr>
         <w:t xml:space="preserve">PortFolio - </w:t>
       </w:r>
-      <w:hyperlink r:id="rId9">
+      <w:hyperlink r:id="rId13">
         <w:r>
           <w:rPr>
             <w:rFonts w:ascii="Roboto Light" w:cs="Roboto Light" w:eastAsia="Roboto Light" w:hAnsi="Roboto Light"/>
@@ -1983,102 +2236,6 @@
       <w:pPr>
         <w:spacing w:after="60" w:lineRule="auto"/>
         <w:rPr>
-          <w:rFonts w:ascii="Roboto Light" w:cs="Roboto Light" w:eastAsia="Roboto Light" w:hAnsi="Roboto Light"/>
-          <w:color w:val="434343"/>
-          <w:sz w:val="20"/>
-          <w:szCs w:val="20"/>
-        </w:rPr>
-      </w:pPr>
-      <w:r>
-        <w:rPr>
-          <w:rtl w:val="0"/>
-        </w:rPr>
-      </w:r>
-    </w:p>
-    <w:p>
-      <w:pPr>
-        <w:spacing w:after="60" w:lineRule="auto"/>
-        <w:rPr>
-          <w:rFonts w:ascii="Roboto Light" w:cs="Roboto Light" w:eastAsia="Roboto Light" w:hAnsi="Roboto Light"/>
-          <w:color w:val="434343"/>
-          <w:sz w:val="20"/>
-          <w:szCs w:val="20"/>
-        </w:rPr>
-      </w:pPr>
-      <w:r>
-        <w:rPr>
-          <w:rtl w:val="0"/>
-        </w:rPr>
-      </w:r>
-    </w:p>
-    <w:p>
-      <w:pPr>
-        <w:spacing w:after="60" w:lineRule="auto"/>
-        <w:rPr>
-          <w:rFonts w:ascii="Roboto Light" w:cs="Roboto Light" w:eastAsia="Roboto Light" w:hAnsi="Roboto Light"/>
-          <w:color w:val="434343"/>
-          <w:sz w:val="20"/>
-          <w:szCs w:val="20"/>
-        </w:rPr>
-      </w:pPr>
-      <w:r>
-        <w:rPr>
-          <w:rtl w:val="0"/>
-        </w:rPr>
-      </w:r>
-    </w:p>
-    <w:p>
-      <w:pPr>
-        <w:spacing w:after="60" w:lineRule="auto"/>
-        <w:rPr>
-          <w:rFonts w:ascii="Roboto Light" w:cs="Roboto Light" w:eastAsia="Roboto Light" w:hAnsi="Roboto Light"/>
-          <w:color w:val="434343"/>
-          <w:sz w:val="20"/>
-          <w:szCs w:val="20"/>
-        </w:rPr>
-      </w:pPr>
-      <w:r>
-        <w:rPr>
-          <w:rtl w:val="0"/>
-        </w:rPr>
-      </w:r>
-    </w:p>
-    <w:p>
-      <w:pPr>
-        <w:spacing w:after="60" w:lineRule="auto"/>
-        <w:rPr>
-          <w:rFonts w:ascii="Roboto Light" w:cs="Roboto Light" w:eastAsia="Roboto Light" w:hAnsi="Roboto Light"/>
-          <w:color w:val="434343"/>
-          <w:sz w:val="20"/>
-          <w:szCs w:val="20"/>
-        </w:rPr>
-      </w:pPr>
-      <w:r>
-        <w:rPr>
-          <w:rtl w:val="0"/>
-        </w:rPr>
-      </w:r>
-    </w:p>
-    <w:p>
-      <w:pPr>
-        <w:spacing w:after="60" w:lineRule="auto"/>
-        <w:rPr>
-          <w:rFonts w:ascii="Roboto Light" w:cs="Roboto Light" w:eastAsia="Roboto Light" w:hAnsi="Roboto Light"/>
-          <w:color w:val="434343"/>
-          <w:sz w:val="20"/>
-          <w:szCs w:val="20"/>
-        </w:rPr>
-      </w:pPr>
-      <w:r>
-        <w:rPr>
-          <w:rtl w:val="0"/>
-        </w:rPr>
-      </w:r>
-    </w:p>
-    <w:p>
-      <w:pPr>
-        <w:spacing w:after="60" w:lineRule="auto"/>
-        <w:rPr>
           <w:rFonts w:ascii="Roboto" w:cs="Roboto" w:eastAsia="Roboto" w:hAnsi="Roboto"/>
           <w:b w:val="1"/>
           <w:color w:val="434343"/>
@@ -2213,7 +2370,7 @@
           <w:szCs w:val="20"/>
         </w:rPr>
       </w:pPr>
-      <w:hyperlink r:id="rId10">
+      <w:hyperlink r:id="rId14">
         <w:r>
           <w:rPr>
             <w:rFonts w:ascii="Roboto" w:cs="Roboto" w:eastAsia="Roboto" w:hAnsi="Roboto"/>
@@ -2256,7 +2413,7 @@
       </w:r>
     </w:p>
     <w:sectPr>
-      <w:headerReference r:id="rId11" w:type="default"/>
+      <w:headerReference r:id="rId15" w:type="default"/>
       <w:pgSz w:h="15840" w:w="12240"/>
       <w:pgMar w:bottom="1440" w:top="1440" w:left="1440" w:right="1440" w:header="720" w:footer="720"/>
       <w:pgNumType w:start="1"/>
@@ -2277,12 +2434,12 @@
         <wp:inline distB="114300" distT="114300" distL="114300" distR="114300">
           <wp:extent cx="5943600" cy="1778000"/>
           <wp:effectExtent b="0" l="0" r="0" t="0"/>
-          <wp:docPr id="1" name="image1.png"/>
+          <wp:docPr id="5" name="image5.png"/>
           <a:graphic>
             <a:graphicData uri="http://schemas.openxmlformats.org/drawingml/2006/picture">
               <pic:pic>
                 <pic:nvPicPr>
-                  <pic:cNvPr id="0" name="image1.png"/>
+                  <pic:cNvPr id="0" name="image5.png"/>
                   <pic:cNvPicPr preferRelativeResize="0"/>
                 </pic:nvPicPr>
                 <pic:blipFill>

</xml_diff>